<commit_message>
refactor(main): codigo agrupado en metodos y solo en el archivo main
</commit_message>
<xml_diff>
--- a/Indicaciones para el desarrollo (1).docx
+++ b/Indicaciones para el desarrollo (1).docx
@@ -1,6 +1,6 @@
 
 <file path=word/document.xml><?xml version="1.0" encoding="utf-8"?>
-<w:document xmlns:wpc="http://schemas.microsoft.com/office/word/2010/wordprocessingCanvas" xmlns:cx="http://schemas.microsoft.com/office/drawing/2014/chartex" xmlns:cx1="http://schemas.microsoft.com/office/drawing/2015/9/8/chartex" xmlns:cx2="http://schemas.microsoft.com/office/drawing/2015/10/21/chartex" xmlns:cx3="http://schemas.microsoft.com/office/drawing/2016/5/9/chartex" xmlns:cx4="http://schemas.microsoft.com/office/drawing/2016/5/10/chartex" xmlns:cx5="http://schemas.microsoft.com/office/drawing/2016/5/11/chartex" xmlns:cx6="http://schemas.microsoft.com/office/drawing/2016/5/12/chartex" xmlns:cx7="http://schemas.microsoft.com/office/drawing/2016/5/13/chartex" xmlns:cx8="http://schemas.microsoft.com/office/drawing/2016/5/14/chartex" xmlns:mc="http://schemas.openxmlformats.org/markup-compatibility/2006" xmlns:aink="http://schemas.microsoft.com/office/drawing/2016/ink" xmlns:am3d="http://schemas.microsoft.com/office/drawing/2017/model3d" xmlns:o="urn:schemas-microsoft-com:office:office" xmlns:oel="http://schemas.microsoft.com/office/2019/extlst" xmlns:r="http://schemas.openxmlformats.org/officeDocument/2006/relationships" xmlns:m="http://schemas.openxmlformats.org/officeDocument/2006/math" xmlns:v="urn:schemas-microsoft-com:vml" xmlns:wp14="http://schemas.microsoft.com/office/word/2010/wordprocessingDrawing" xmlns:wp="http://schemas.openxmlformats.org/drawingml/2006/wordprocessingDrawing" xmlns:w10="urn:schemas-microsoft-com:office:word" xmlns:w="http://schemas.openxmlformats.org/wordprocessingml/2006/main" xmlns:w14="http://schemas.microsoft.com/office/word/2010/wordml" xmlns:w15="http://schemas.microsoft.com/office/word/2012/wordml" xmlns:w16cex="http://schemas.microsoft.com/office/word/2018/wordml/cex" xmlns:w16cid="http://schemas.microsoft.com/office/word/2016/wordml/cid" xmlns:w16="http://schemas.microsoft.com/office/word/2018/wordml" xmlns:w16du="http://schemas.microsoft.com/office/word/2023/wordml/word16du" xmlns:w16sdtdh="http://schemas.microsoft.com/office/word/2020/wordml/sdtdatahash" xmlns:w16sdtfl="http://schemas.microsoft.com/office/word/2024/wordml/sdtformatlock" xmlns:w16se="http://schemas.microsoft.com/office/word/2015/wordml/symex" xmlns:wpg="http://schemas.microsoft.com/office/word/2010/wordprocessingGroup" xmlns:wpi="http://schemas.microsoft.com/office/word/2010/wordprocessingInk" xmlns:wne="http://schemas.microsoft.com/office/word/2006/wordml" xmlns:wps="http://schemas.microsoft.com/office/word/2010/wordprocessingShape" xmlns:a="http://schemas.openxmlformats.org/drawingml/2006/main" xmlns:pic="http://schemas.openxmlformats.org/drawingml/2006/picture" mc:Ignorable="w14 w15 w16se w16cid w16 w16cex w16sdtdh w16sdtfl w16du wp14">
+<w:document xmlns:wpc="http://schemas.microsoft.com/office/word/2010/wordprocessingCanvas" xmlns:cx="http://schemas.microsoft.com/office/drawing/2014/chartex" xmlns:cx1="http://schemas.microsoft.com/office/drawing/2015/9/8/chartex" xmlns:cx2="http://schemas.microsoft.com/office/drawing/2015/10/21/chartex" xmlns:cx3="http://schemas.microsoft.com/office/drawing/2016/5/9/chartex" xmlns:cx4="http://schemas.microsoft.com/office/drawing/2016/5/10/chartex" xmlns:cx5="http://schemas.microsoft.com/office/drawing/2016/5/11/chartex" xmlns:cx6="http://schemas.microsoft.com/office/drawing/2016/5/12/chartex" xmlns:cx7="http://schemas.microsoft.com/office/drawing/2016/5/13/chartex" xmlns:cx8="http://schemas.microsoft.com/office/drawing/2016/5/14/chartex" xmlns:mc="http://schemas.openxmlformats.org/markup-compatibility/2006" xmlns:aink="http://schemas.microsoft.com/office/drawing/2016/ink" xmlns:am3d="http://schemas.microsoft.com/office/drawing/2017/model3d" xmlns:o="urn:schemas-microsoft-com:office:office" xmlns:oel="http://schemas.microsoft.com/office/2019/extlst" xmlns:r="http://schemas.openxmlformats.org/officeDocument/2006/relationships" xmlns:m="http://schemas.openxmlformats.org/officeDocument/2006/math" xmlns:v="urn:schemas-microsoft-com:vml" xmlns:wp14="http://schemas.microsoft.com/office/word/2010/wordprocessingDrawing" xmlns:wp="http://schemas.openxmlformats.org/drawingml/2006/wordprocessingDrawing" xmlns:w10="urn:schemas-microsoft-com:office:word" xmlns:w="http://schemas.openxmlformats.org/wordprocessingml/2006/main" xmlns:w14="http://schemas.microsoft.com/office/word/2010/wordml" xmlns:w15="http://schemas.microsoft.com/office/word/2012/wordml" xmlns:w16cex="http://schemas.microsoft.com/office/word/2018/wordml/cex" xmlns:w16cid="http://schemas.microsoft.com/office/word/2016/wordml/cid" xmlns:w16="http://schemas.microsoft.com/office/word/2018/wordml" xmlns:w16du="http://schemas.microsoft.com/office/word/2023/wordml/word16du" xmlns:w16sdtdh="http://schemas.microsoft.com/office/word/2020/wordml/sdtdatahash" xmlns:w16sdtfl="http://schemas.microsoft.com/office/word/2024/wordml/sdtformatlock" xmlns:w16se="http://schemas.microsoft.com/office/word/2015/wordml/symex" xmlns:wpg="http://schemas.microsoft.com/office/word/2010/wordprocessingGroup" xmlns:wpi="http://schemas.microsoft.com/office/word/2010/wordprocessingInk" xmlns:wne="http://schemas.microsoft.com/office/word/2006/wordml" xmlns:wps="http://schemas.microsoft.com/office/word/2010/wordprocessingShape" mc:Ignorable="w14 w15 w16se w16cid w16 w16cex w16sdtdh w16sdtfl w16du wp14">
   <w:body>
     <w:p>
       <w:r>
@@ -56,7 +56,7 @@
       </w:r>
     </w:p>
     <w:p/>
-    <w:p w14:noSpellErr="1">
+    <w:p>
       <w:pPr>
         <w:pStyle w:val="Prrafodelista"/>
         <w:numPr>
@@ -68,7 +68,6 @@
           <w:szCs w:val="28"/>
         </w:rPr>
       </w:pPr>
-      <w:commentRangeStart w:id="1926835165"/>
       <w:r>
         <w:rPr>
           <w:sz w:val="28"/>
@@ -93,275 +92,268 @@
         <w:pStyle w:val="Prrafodelista"/>
       </w:pPr>
     </w:p>
-    <w:p w14:noSpellErr="1">
-      <w:pPr>
-        <w:pStyle w:val="Prrafodelista"/>
-        <w:rPr>
-          <w:b w:val="1"/>
-          <w:bCs w:val="1"/>
+    <w:p>
+      <w:pPr>
+        <w:pStyle w:val="Prrafodelista"/>
+        <w:rPr>
+          <w:b/>
+          <w:bCs/>
         </w:rPr>
       </w:pPr>
       <w:r>
         <w:rPr>
           <w:rFonts w:ascii="Cambria Math" w:hAnsi="Cambria Math" w:cs="Cambria Math"/>
-          <w:b w:val="1"/>
-          <w:bCs w:val="1"/>
+          <w:b/>
+          <w:bCs/>
         </w:rPr>
         <w:t>𝑆𝑖</w:t>
       </w:r>
       <w:r>
         <w:rPr>
-          <w:b w:val="1"/>
-          <w:bCs w:val="1"/>
+          <w:b/>
+          <w:bCs/>
         </w:rPr>
         <w:t xml:space="preserve"> </w:t>
       </w:r>
       <w:r>
         <w:rPr>
           <w:rFonts w:ascii="Cambria Math" w:hAnsi="Cambria Math" w:cs="Cambria Math"/>
-          <w:b w:val="1"/>
-          <w:bCs w:val="1"/>
+          <w:b/>
+          <w:bCs/>
         </w:rPr>
         <w:t>𝑣𝑎𝑟</w:t>
       </w:r>
       <w:r>
         <w:rPr>
-          <w:b w:val="1"/>
-          <w:bCs w:val="1"/>
+          <w:b/>
+          <w:bCs/>
         </w:rPr>
         <w:t>−</w:t>
       </w:r>
       <w:r>
         <w:rPr>
           <w:rFonts w:ascii="Cambria Math" w:hAnsi="Cambria Math" w:cs="Cambria Math"/>
-          <w:b w:val="1"/>
-          <w:bCs w:val="1"/>
+          <w:b/>
+          <w:bCs/>
         </w:rPr>
         <w:t>𝑒𝑥</w:t>
       </w:r>
       <w:r>
         <w:rPr>
-          <w:b w:val="1"/>
-          <w:bCs w:val="1"/>
+          <w:b/>
+          <w:bCs/>
         </w:rPr>
         <w:t>−</w:t>
       </w:r>
       <w:r>
         <w:rPr>
           <w:rFonts w:ascii="Cambria Math" w:hAnsi="Cambria Math" w:cs="Cambria Math"/>
-          <w:b w:val="1"/>
-          <w:bCs w:val="1"/>
+          <w:b/>
+          <w:bCs/>
         </w:rPr>
         <w:t>𝐴𝐴𝑖</w:t>
       </w:r>
       <w:r>
         <w:rPr>
-          <w:b w:val="1"/>
-          <w:bCs w:val="1"/>
+          <w:b/>
+          <w:bCs/>
         </w:rPr>
         <w:t>=|1−</w:t>
       </w:r>
       <w:r>
         <w:rPr>
           <w:rFonts w:ascii="Cambria Math" w:hAnsi="Cambria Math" w:cs="Cambria Math"/>
-          <w:b w:val="1"/>
-          <w:bCs w:val="1"/>
+          <w:b/>
+          <w:bCs/>
         </w:rPr>
         <w:t>𝑣𝑡𝑎</w:t>
       </w:r>
       <w:r>
         <w:rPr>
-          <w:b w:val="1"/>
-          <w:bCs w:val="1"/>
+          <w:b/>
+          <w:bCs/>
         </w:rPr>
         <w:t>−15</w:t>
       </w:r>
       <w:r>
         <w:rPr>
           <w:rFonts w:ascii="Cambria Math" w:hAnsi="Cambria Math" w:cs="Cambria Math"/>
-          <w:b w:val="1"/>
-          <w:bCs w:val="1"/>
+          <w:b/>
+          <w:bCs/>
         </w:rPr>
         <w:t>𝑝𝑜𝑠</w:t>
       </w:r>
       <w:r>
         <w:rPr>
-          <w:b w:val="1"/>
-          <w:bCs w:val="1"/>
+          <w:b/>
+          <w:bCs/>
         </w:rPr>
         <w:t>−</w:t>
       </w:r>
       <w:r>
         <w:rPr>
           <w:rFonts w:ascii="Cambria Math" w:hAnsi="Cambria Math" w:cs="Cambria Math"/>
-          <w:b w:val="1"/>
-          <w:bCs w:val="1"/>
+          <w:b/>
+          <w:bCs/>
         </w:rPr>
         <w:t>𝐴𝐴𝑖𝑣𝑡𝑎</w:t>
       </w:r>
       <w:r>
         <w:rPr>
-          <w:b w:val="1"/>
-          <w:bCs w:val="1"/>
+          <w:b/>
+          <w:bCs/>
         </w:rPr>
         <w:t>−15</w:t>
       </w:r>
       <w:r>
         <w:rPr>
           <w:rFonts w:ascii="Cambria Math" w:hAnsi="Cambria Math" w:cs="Cambria Math"/>
-          <w:b w:val="1"/>
-          <w:bCs w:val="1"/>
+          <w:b/>
+          <w:bCs/>
         </w:rPr>
         <w:t>𝑝𝑟𝑒</w:t>
       </w:r>
       <w:r>
         <w:rPr>
-          <w:b w:val="1"/>
-          <w:bCs w:val="1"/>
+          <w:b/>
+          <w:bCs/>
         </w:rPr>
         <w:t>−</w:t>
       </w:r>
       <w:r>
         <w:rPr>
           <w:rFonts w:ascii="Cambria Math" w:hAnsi="Cambria Math" w:cs="Cambria Math"/>
-          <w:b w:val="1"/>
-          <w:bCs w:val="1"/>
+          <w:b/>
+          <w:bCs/>
         </w:rPr>
         <w:t>𝐴𝐴𝑖</w:t>
       </w:r>
       <w:r>
         <w:rPr>
-          <w:b w:val="1"/>
-          <w:bCs w:val="1"/>
+          <w:b/>
+          <w:bCs/>
         </w:rPr>
         <w:t xml:space="preserve">| &gt;20% → </w:t>
       </w:r>
       <w:r>
         <w:rPr>
           <w:rFonts w:ascii="Cambria Math" w:hAnsi="Cambria Math" w:cs="Cambria Math"/>
-          <w:b w:val="1"/>
-          <w:bCs w:val="1"/>
+          <w:b/>
+          <w:bCs/>
         </w:rPr>
         <w:t>𝑑𝑒𝑚𝑎𝑛𝑑𝑎</w:t>
       </w:r>
       <w:r>
         <w:rPr>
-          <w:b w:val="1"/>
-          <w:bCs w:val="1"/>
+          <w:b/>
+          <w:bCs/>
         </w:rPr>
         <w:t>−</w:t>
       </w:r>
       <w:r>
         <w:rPr>
           <w:rFonts w:ascii="Cambria Math" w:hAnsi="Cambria Math" w:cs="Cambria Math"/>
-          <w:b w:val="1"/>
-          <w:bCs w:val="1"/>
+          <w:b/>
+          <w:bCs/>
         </w:rPr>
         <w:t>𝑚𝑒𝑑𝑖𝑎𝑖𝑗</w:t>
       </w:r>
       <w:r>
         <w:rPr>
-          <w:b w:val="1"/>
-          <w:bCs w:val="1"/>
+          <w:b/>
+          <w:bCs/>
         </w:rPr>
         <w:t>=</w:t>
       </w:r>
       <w:r>
         <w:rPr>
           <w:rFonts w:ascii="Cambria Math" w:hAnsi="Cambria Math" w:cs="Cambria Math"/>
-          <w:b w:val="1"/>
-          <w:bCs w:val="1"/>
+          <w:b/>
+          <w:bCs/>
         </w:rPr>
         <w:t>𝑣𝑡𝑎</w:t>
       </w:r>
       <w:r>
         <w:rPr>
-          <w:b w:val="1"/>
-          <w:bCs w:val="1"/>
+          <w:b/>
+          <w:bCs/>
         </w:rPr>
         <w:t>−</w:t>
       </w:r>
       <w:r>
         <w:rPr>
           <w:rFonts w:ascii="Cambria Math" w:hAnsi="Cambria Math" w:cs="Cambria Math"/>
-          <w:b w:val="1"/>
-          <w:bCs w:val="1"/>
+          <w:b/>
+          <w:bCs/>
         </w:rPr>
         <w:t>𝑚𝑒𝑑𝑖𝑎</w:t>
       </w:r>
       <w:r>
         <w:rPr>
-          <w:b w:val="1"/>
-          <w:bCs w:val="1"/>
+          <w:b/>
+          <w:bCs/>
         </w:rPr>
         <w:t>−15</w:t>
       </w:r>
       <w:r>
         <w:rPr>
           <w:rFonts w:ascii="Cambria Math" w:hAnsi="Cambria Math" w:cs="Cambria Math"/>
-          <w:b w:val="1"/>
-          <w:bCs w:val="1"/>
+          <w:b/>
+          <w:bCs/>
         </w:rPr>
         <w:t>𝑝𝑟𝑒𝑖∗</w:t>
       </w:r>
       <w:r>
         <w:rPr>
-          <w:b w:val="1"/>
-          <w:bCs w:val="1"/>
+          <w:b/>
+          <w:bCs/>
         </w:rPr>
         <w:t>(1+</w:t>
       </w:r>
       <w:r>
         <w:rPr>
           <w:rFonts w:ascii="Cambria Math" w:hAnsi="Cambria Math" w:cs="Cambria Math"/>
-          <w:b w:val="1"/>
-          <w:bCs w:val="1"/>
+          <w:b/>
+          <w:bCs/>
         </w:rPr>
         <w:t>𝑣𝑎𝑟</w:t>
       </w:r>
       <w:r>
         <w:rPr>
-          <w:b w:val="1"/>
-          <w:bCs w:val="1"/>
+          <w:b/>
+          <w:bCs/>
         </w:rPr>
         <w:t>−</w:t>
       </w:r>
       <w:r>
         <w:rPr>
           <w:rFonts w:ascii="Cambria Math" w:hAnsi="Cambria Math" w:cs="Cambria Math"/>
-          <w:b w:val="1"/>
-          <w:bCs w:val="1"/>
+          <w:b/>
+          <w:bCs/>
         </w:rPr>
         <w:t>𝑒𝑥</w:t>
       </w:r>
       <w:r>
         <w:rPr>
-          <w:b w:val="1"/>
-          <w:bCs w:val="1"/>
+          <w:b/>
+          <w:bCs/>
         </w:rPr>
         <w:t>−</w:t>
       </w:r>
       <w:r>
         <w:rPr>
           <w:rFonts w:ascii="Cambria Math" w:hAnsi="Cambria Math" w:cs="Cambria Math"/>
-          <w:b w:val="1"/>
-          <w:bCs w:val="1"/>
+          <w:b/>
+          <w:bCs/>
         </w:rPr>
         <w:t>𝐴𝐴𝑖</w:t>
       </w:r>
       <w:r>
         <w:rPr>
-          <w:b w:val="1"/>
-          <w:bCs w:val="1"/>
+          <w:b/>
+          <w:bCs/>
         </w:rPr>
         <w:t>)</w:t>
-      </w:r>
-      <w:commentRangeEnd w:id="1926835165"/>
-      <w:r>
-        <w:rPr>
-          <w:rStyle w:val="CommentReference"/>
-        </w:rPr>
-        <w:commentReference w:id="1926835165"/>
       </w:r>
     </w:p>
     <w:p>
@@ -475,83 +467,13 @@
         <w:rPr>
           <w:lang w:val="pt-PT"/>
         </w:rPr>
-        <w:t xml:space="preserve">Horas planificadas &lt;= Horas </w:t>
-      </w:r>
-      <w:proofErr w:type="spellStart"/>
+        <w:t>Horas planificadas &lt;= Horas disponibles  (horas pr</w:t>
+      </w:r>
       <w:r>
         <w:rPr>
           <w:lang w:val="pt-PT"/>
         </w:rPr>
-        <w:t>disponibles</w:t>
-      </w:r>
-      <w:proofErr w:type="spellEnd"/>
-      <w:r>
-        <w:rPr>
-          <w:lang w:val="pt-PT"/>
-        </w:rPr>
-        <w:t xml:space="preserve">  (horas </w:t>
-      </w:r>
-      <w:proofErr w:type="spellStart"/>
-      <w:r>
-        <w:rPr>
-          <w:lang w:val="pt-PT"/>
-        </w:rPr>
-        <w:t>pr</w:t>
-      </w:r>
-      <w:r>
-        <w:rPr>
-          <w:lang w:val="pt-PT"/>
-        </w:rPr>
-        <w:t>opuestas</w:t>
-      </w:r>
-      <w:proofErr w:type="spellEnd"/>
-      <w:r>
-        <w:rPr>
-          <w:lang w:val="pt-PT"/>
-        </w:rPr>
-        <w:t xml:space="preserve"> de </w:t>
-      </w:r>
-      <w:proofErr w:type="spellStart"/>
-      <w:r>
-        <w:rPr>
-          <w:lang w:val="pt-PT"/>
-        </w:rPr>
-        <w:t>salida</w:t>
-      </w:r>
-      <w:proofErr w:type="spellEnd"/>
-      <w:r>
-        <w:rPr>
-          <w:lang w:val="pt-PT"/>
-        </w:rPr>
-        <w:t xml:space="preserve">&gt;= horas indicadas como </w:t>
-      </w:r>
-      <w:proofErr w:type="spellStart"/>
-      <w:r>
-        <w:rPr>
-          <w:lang w:val="pt-PT"/>
-        </w:rPr>
-        <w:t>disponibles</w:t>
-      </w:r>
-      <w:proofErr w:type="spellEnd"/>
-      <w:r>
-        <w:rPr>
-          <w:lang w:val="pt-PT"/>
-        </w:rPr>
-        <w:t xml:space="preserve">, </w:t>
-      </w:r>
-      <w:proofErr w:type="spellStart"/>
-      <w:r>
-        <w:rPr>
-          <w:lang w:val="pt-PT"/>
-        </w:rPr>
-        <w:t>días</w:t>
-      </w:r>
-      <w:proofErr w:type="spellEnd"/>
-      <w:r>
-        <w:rPr>
-          <w:lang w:val="pt-PT"/>
-        </w:rPr>
-        <w:t xml:space="preserve"> a planificar).</w:t>
+        <w:t>opuestas de salida&gt;= horas indicadas como disponibles, días a planificar).</w:t>
       </w:r>
     </w:p>
     <w:p>
@@ -751,15 +673,7 @@
         </w:numPr>
       </w:pPr>
       <w:r>
-        <w:t xml:space="preserve">Lo más importante a parte del </w:t>
-      </w:r>
-      <w:proofErr w:type="spellStart"/>
-      <w:r>
-        <w:t>dataset</w:t>
-      </w:r>
-      <w:proofErr w:type="spellEnd"/>
-      <w:r>
-        <w:t>, son los campos claves para la planificación y que deberán estar en el archivo para su carga</w:t>
+        <w:t>Lo más importante a parte del dataset, son los campos claves para la planificación y que deberán estar en el archivo para su carga</w:t>
       </w:r>
       <w:r>
         <w:t>. Como entrada necesitaremos:</w:t>
@@ -884,6 +798,15 @@
       </w:pPr>
       <w:r>
         <w:t>Si la cobertura (stock actual/ demanda media) del artículo en cuestión está por encima de 15 días a partir del fin de la planificación, ese artículo no es necesario tenerlo en cuenta en la planificación en curso.</w:t>
+      </w:r>
+    </w:p>
+    <w:p>
+      <w:pPr>
+        <w:pStyle w:val="Prrafodelista"/>
+        <w:ind w:left="1080"/>
+      </w:pPr>
+      <w:r>
+        <w:t>ESTO ANTERIOR PUEDE SER ESTE VALOR O COMO INDICABA PEDRO, MEJOR POR EJEMPLO QUE SI LA COBERTURA TRAS LA FABRICACIÓN EXCEDE DE 60 DÍAS “CORTAR” Y PASAR AL SIGUIENTE PRODUCTO.</w:t>
       </w:r>
     </w:p>
     <w:p>
@@ -961,6 +884,7 @@
         </w:rPr>
       </w:pPr>
       <w:r>
+        <w:lastRenderedPageBreak/>
         <w:t xml:space="preserve">Ver en la imagen siguiente, </w:t>
       </w:r>
       <w:r>
@@ -976,7 +900,6 @@
         <w:rPr>
           <w:noProof/>
         </w:rPr>
-        <w:lastRenderedPageBreak/>
         <w:drawing>
           <wp:inline distT="0" distB="0" distL="0" distR="0" wp14:anchorId="219ADD48" wp14:editId="2947D703">
             <wp:extent cx="5400040" cy="1685290"/>
@@ -1016,6 +939,193 @@
     </w:p>
     <w:p/>
     <w:p>
+      <w:pPr>
+        <w:pStyle w:val="Prrafodelista"/>
+        <w:numPr>
+          <w:ilvl w:val="0"/>
+          <w:numId w:val="2"/>
+        </w:numPr>
+      </w:pPr>
+      <w:r>
+        <w:t>La clave principal es la cobertura actual y la prevista, esto es:</w:t>
+      </w:r>
+    </w:p>
+    <w:p>
+      <w:pPr>
+        <w:pStyle w:val="Prrafodelista"/>
+        <w:numPr>
+          <w:ilvl w:val="0"/>
+          <w:numId w:val="11"/>
+        </w:numPr>
+      </w:pPr>
+      <w:r>
+        <w:t>La cobertura actual viene dada por el stock actual/demanda: Nos marcará el orden de prioridad para fabricar.</w:t>
+      </w:r>
+    </w:p>
+    <w:p>
+      <w:pPr>
+        <w:pStyle w:val="Prrafodelista"/>
+        <w:numPr>
+          <w:ilvl w:val="0"/>
+          <w:numId w:val="11"/>
+        </w:numPr>
+      </w:pPr>
+      <w:r>
+        <w:t>La cobertura prevista tras fabricación: Para minimizar el almacenaje y siempre y cuando se cumpla el número mínimos de horas a fabricar (2 en este caso), se puede tomar como criterio que la orden de fabricación no haga sobrepasar de 60 días la cobertura prevista.</w:t>
+      </w:r>
+    </w:p>
+    <w:p>
+      <w:r>
+        <w:t>A continuación mostramos un dataset origen para planificar con las columnas cobertura actual y cobertura prevista añadidas para asimilar éste concepto (internamente el código tendrá que hacer uso de estas dos variables para la gestión):</w:t>
+      </w:r>
+    </w:p>
+    <w:p>
+      <w:r>
+        <w:rPr>
+          <w:noProof/>
+        </w:rPr>
+        <w:drawing>
+          <wp:inline distT="0" distB="0" distL="0" distR="0" wp14:anchorId="214C6A3A" wp14:editId="29BBCC96">
+            <wp:extent cx="6045164" cy="2505075"/>
+            <wp:effectExtent l="0" t="0" r="0" b="0"/>
+            <wp:docPr id="659825224" name="Imagen 1"/>
+            <wp:cNvGraphicFramePr>
+              <a:graphicFrameLocks xmlns:a="http://schemas.openxmlformats.org/drawingml/2006/main" noChangeAspect="1"/>
+            </wp:cNvGraphicFramePr>
+            <a:graphic xmlns:a="http://schemas.openxmlformats.org/drawingml/2006/main">
+              <a:graphicData uri="http://schemas.openxmlformats.org/drawingml/2006/picture">
+                <pic:pic xmlns:pic="http://schemas.openxmlformats.org/drawingml/2006/picture">
+                  <pic:nvPicPr>
+                    <pic:cNvPr id="659825224" name=""/>
+                    <pic:cNvPicPr/>
+                  </pic:nvPicPr>
+                  <pic:blipFill>
+                    <a:blip r:embed="rId11"/>
+                    <a:stretch>
+                      <a:fillRect/>
+                    </a:stretch>
+                  </pic:blipFill>
+                  <pic:spPr>
+                    <a:xfrm>
+                      <a:off x="0" y="0"/>
+                      <a:ext cx="6047910" cy="2506213"/>
+                    </a:xfrm>
+                    <a:prstGeom prst="rect">
+                      <a:avLst/>
+                    </a:prstGeom>
+                  </pic:spPr>
+                </pic:pic>
+              </a:graphicData>
+            </a:graphic>
+          </wp:inline>
+        </w:drawing>
+      </w:r>
+    </w:p>
+    <w:p>
+      <w:r>
+        <w:t>Subo el fichero como ejemplo a la plataforma junto a este archivo (cobertura prevista podría ser un valor de la salida también).</w:t>
+      </w:r>
+    </w:p>
+    <w:p>
+      <w:pPr>
+        <w:pStyle w:val="Prrafodelista"/>
+        <w:numPr>
+          <w:ilvl w:val="0"/>
+          <w:numId w:val="2"/>
+        </w:numPr>
+      </w:pPr>
+      <w:r>
+        <w:rPr>
+          <w:lang w:val="pt-PT"/>
+        </w:rPr>
+        <w:t xml:space="preserve">Pedidos pendientes de servir. </w:t>
+      </w:r>
+      <w:r>
+        <w:t>Como último punto que no</w:t>
+      </w:r>
+      <w:r>
+        <w:t xml:space="preserve"> hemos visto y que habrá que tener en cuenta una vez implementado lo anterior es </w:t>
+      </w:r>
+      <w:r>
+        <w:t>tener en cuenta los pedidos pendientes y no solo la cobertura prevista:</w:t>
+      </w:r>
+    </w:p>
+    <w:p>
+      <w:pPr>
+        <w:pStyle w:val="Prrafodelista"/>
+      </w:pPr>
+    </w:p>
+    <w:p>
+      <w:pPr>
+        <w:pStyle w:val="Prrafodelista"/>
+      </w:pPr>
+      <w:r>
+        <w:t xml:space="preserve">Imaginar que la referencia 430731 Panecito Easy indicado, tiene hoy en stock 400 cj y la salida media es 20 cj diarias, tendríamos stock para 20 días, y fijándonos solo en el </w:t>
+      </w:r>
+      <w:r>
+        <w:lastRenderedPageBreak/>
+        <w:t>dataset no propondría fabricar, pero vemos como hay un pedido excepcional el 24-01-25 que consumirá 343 cj, por tanto tras servir ese pedido teóricamente quedarán el 24-01-25: 400 (stock 22-01-25)-20 (salida media del 23-01-25)- 343 (salida prevista el 24-01-25), esto es quedarían 37 cajas el 24-01-25 y si la media de salida sigue en las 20 cj en 2 días se rompería stock... y ese mismo 24-01-25 estaría por debajo del stock de seguridad que es 3*salida media.</w:t>
+      </w:r>
+    </w:p>
+    <w:p>
+      <w:pPr>
+        <w:pStyle w:val="Prrafodelista"/>
+      </w:pPr>
+      <w:r>
+        <w:t>En resumen a parte de la cobertura que obtenemos de la salida media del dataset, en cada artículo hay que "revisar" los pedidos de cada día a futuro que también pueda provocar que el stock de seguridad se "rompa".</w:t>
+      </w:r>
+    </w:p>
+    <w:p>
+      <w:r>
+        <w:t>Imagen de los pedidos pendientes que también habrá que “alimentar” al modelo junto al dataset del día correspondiente:</w:t>
+      </w:r>
+      <w:r>
+        <w:t xml:space="preserve"> (marcada la casilla en rojo a modo de ejemplo para intentar comprender en la realidad este archivo no tiene ese valor)</w:t>
+      </w:r>
+    </w:p>
+    <w:p>
+      <w:r>
+        <w:rPr>
+          <w:noProof/>
+        </w:rPr>
+        <w:drawing>
+          <wp:inline distT="0" distB="0" distL="0" distR="0" wp14:anchorId="5CE6D2C2" wp14:editId="64295042">
+            <wp:extent cx="5400040" cy="4677410"/>
+            <wp:effectExtent l="0" t="0" r="0" b="8890"/>
+            <wp:docPr id="1097663028" name="Imagen 1"/>
+            <wp:cNvGraphicFramePr>
+              <a:graphicFrameLocks xmlns:a="http://schemas.openxmlformats.org/drawingml/2006/main" noChangeAspect="1"/>
+            </wp:cNvGraphicFramePr>
+            <a:graphic xmlns:a="http://schemas.openxmlformats.org/drawingml/2006/main">
+              <a:graphicData uri="http://schemas.openxmlformats.org/drawingml/2006/picture">
+                <pic:pic xmlns:pic="http://schemas.openxmlformats.org/drawingml/2006/picture">
+                  <pic:nvPicPr>
+                    <pic:cNvPr id="1097663028" name=""/>
+                    <pic:cNvPicPr/>
+                  </pic:nvPicPr>
+                  <pic:blipFill>
+                    <a:blip r:embed="rId12"/>
+                    <a:stretch>
+                      <a:fillRect/>
+                    </a:stretch>
+                  </pic:blipFill>
+                  <pic:spPr>
+                    <a:xfrm>
+                      <a:off x="0" y="0"/>
+                      <a:ext cx="5400040" cy="4677410"/>
+                    </a:xfrm>
+                    <a:prstGeom prst="rect">
+                      <a:avLst/>
+                    </a:prstGeom>
+                  </pic:spPr>
+                </pic:pic>
+              </a:graphicData>
+            </a:graphic>
+          </wp:inline>
+        </w:drawing>
+      </w:r>
+    </w:p>
+    <w:p>
       <w:r>
         <w:t>Otras partes pendientes de ver como implementar es:</w:t>
       </w:r>
@@ -1075,15 +1185,11 @@
         </w:rPr>
       </w:pPr>
       <w:r>
-        <w:t xml:space="preserve">Fecha de primera venta (cuando se ejecute), esto lo indico por controlar, como tener en cuenta una siguiente planificación del nuevo producto, por no considerar como parte del </w:t>
-      </w:r>
-      <w:proofErr w:type="spellStart"/>
-      <w:r>
-        <w:t>dataset</w:t>
-      </w:r>
-      <w:proofErr w:type="spellEnd"/>
-      <w:r>
-        <w:t xml:space="preserve"> base hasta que no lleve 15 días de venta al menos y tener en cuenta únicamente el parámetro b y c de este punto </w:t>
+        <w:t xml:space="preserve">Fecha de primera venta (cuando se ejecute), esto lo indico por controlar, como tener en cuenta una siguiente planificación del nuevo producto, por no considerar como parte del dataset base hasta que no lleve 15 días de venta al </w:t>
+      </w:r>
+      <w:r>
+        <w:lastRenderedPageBreak/>
+        <w:t xml:space="preserve">menos y tener en cuenta únicamente el parámetro b y c de este punto </w:t>
       </w:r>
       <w:r>
         <w:rPr>
@@ -1092,7 +1198,6 @@
         </w:rPr>
         <w:t>(se admiten ideas en este punto…</w:t>
       </w:r>
-      <w:proofErr w:type="spellStart"/>
       <w:r>
         <w:rPr>
           <w:b/>
@@ -1100,7 +1205,6 @@
         </w:rPr>
         <w:t>jejej</w:t>
       </w:r>
-      <w:proofErr w:type="spellEnd"/>
       <w:r>
         <w:rPr>
           <w:b/>
@@ -1118,15 +1222,7 @@
         </w:numPr>
       </w:pPr>
       <w:r>
-        <w:t xml:space="preserve">Como mejora y si podemos implementar, estamos recabando un histórico del </w:t>
-      </w:r>
-      <w:proofErr w:type="spellStart"/>
-      <w:r>
-        <w:t>dataset</w:t>
-      </w:r>
-      <w:proofErr w:type="spellEnd"/>
-      <w:r>
-        <w:t>, con el objetivo de con el tiempo poder analizar el desarrollo y su “dependencia” del conocimiento experto con respecto a lo que un sistema de IA propondría.</w:t>
+        <w:t>Como mejora y si podemos implementar, estamos recabando un histórico del dataset, con el objetivo de con el tiempo poder analizar el desarrollo y su “dependencia” del conocimiento experto con respecto a lo que un sistema de IA propondría.</w:t>
       </w:r>
     </w:p>
     <w:p>
@@ -1185,15 +1281,7 @@
         <w:t>a</w:t>
       </w:r>
       <w:r>
-        <w:t xml:space="preserve">ción o comprobación del modelo que podremos realizar. Primero expongo 2 maneras que se nos propusieron la primera que descartamos ayer en la misma reunión y la segunda que es la que quedamos pendiente de hacer, pero que igualmente tampoco sería válida. Para finalmente exponer la 3 que bajo mi punto de vista es la que tiene sentido y cuando reviséis y lo veamos </w:t>
-      </w:r>
-      <w:proofErr w:type="spellStart"/>
-      <w:r>
-        <w:t>tod@s</w:t>
-      </w:r>
-      <w:proofErr w:type="spellEnd"/>
-      <w:r>
-        <w:t xml:space="preserve"> claro le trasladaremos a Marcos:</w:t>
+        <w:t>ción o comprobación del modelo que podremos realizar. Primero expongo 2 maneras que se nos propusieron la primera que descartamos ayer en la misma reunión y la segunda que es la que quedamos pendiente de hacer, pero que igualmente tampoco sería válida. Para finalmente exponer la 3 que bajo mi punto de vista es la que tiene sentido y cuando reviséis y lo veamos tod@s claro le trasladaremos a Marcos:</w:t>
       </w:r>
     </w:p>
     <w:p>
@@ -1245,11 +1333,7 @@
         </w:numPr>
       </w:pPr>
       <w:r>
-        <w:t xml:space="preserve">Aunque formara parte de la implementación, tampoco tendría sentido aplicarlo (venta esperada – venta real, para comparar los stocks) ya que la venta esperada para planificar no deja de ser un valor medio y por tanto </w:t>
-      </w:r>
-      <w:r>
-        <w:lastRenderedPageBreak/>
-        <w:t xml:space="preserve">puede darse que si de un producto </w:t>
+        <w:t xml:space="preserve">Aunque formara parte de la implementación, tampoco tendría sentido aplicarlo (venta esperada – venta real, para comparar los stocks) ya que la venta esperada para planificar no deja de ser un valor medio y por tanto puede darse que si de un producto </w:t>
       </w:r>
       <w:r>
         <w:t>vendemos 70 cajas a la semana, su media sería 10 cajas al día, pero si todas son vendidas en Miércoles por ejemplo, el análisis en cualquier día nos daría erróneo al no tener 10 cajas menos de stock cada día. Sin embargo en la realidad y en la planificación sería correcto pues estamos planificando para una venta de 70 cajas a la semana.</w:t>
@@ -1342,6 +1426,7 @@
         </w:numPr>
       </w:pPr>
       <w:r>
+        <w:lastRenderedPageBreak/>
         <w:t>Para mí lo único que tiene sentido evaluar en cuanto al modelo es que su salida permita satisfacer las necesidades planteadas cumpliendo las restricciones. Esto es,</w:t>
       </w:r>
     </w:p>
@@ -1362,52 +1447,13 @@
     </w:p>
     <w:p/>
     <w:sectPr>
-      <w:pgSz w:w="11906" w:h="16838" w:orient="portrait"/>
+      <w:pgSz w:w="11906" w:h="16838"/>
       <w:pgMar w:top="1417" w:right="1701" w:bottom="1417" w:left="1701" w:header="708" w:footer="708" w:gutter="0"/>
       <w:cols w:space="708"/>
       <w:docGrid w:linePitch="360"/>
     </w:sectPr>
   </w:body>
 </w:document>
-</file>
-
-<file path=word/comments.xml><?xml version="1.0" encoding="utf-8"?>
-<w:comments xmlns:w14="http://schemas.microsoft.com/office/word/2010/wordml" xmlns:w="http://schemas.openxmlformats.org/wordprocessingml/2006/main">
-  <w:comment xmlns:w="http://schemas.openxmlformats.org/wordprocessingml/2006/main" w:initials="PA" w:author="Pedro Alvez" w:date="2025-01-25T18:22:14" w:id="1926835165">
-    <w:p xmlns:w14="http://schemas.microsoft.com/office/word/2010/wordml" xmlns:w="http://schemas.openxmlformats.org/wordprocessingml/2006/main">
-      <w:pPr>
-        <w:pStyle w:val="CommentText"/>
-      </w:pPr>
-      <w:r>
-        <w:rPr>
-          <w:rStyle w:val="CommentReference"/>
-        </w:rPr>
-        <w:annotationRef/>
-      </w:r>
-      <w:r>
-        <w:t>Hecho</w:t>
-      </w:r>
-    </w:p>
-  </w:comment>
-</w:comments>
-</file>
-
-<file path=word/commentsExtended.xml><?xml version="1.0" encoding="utf-8"?>
-<w15:commentsEx xmlns:mc="http://schemas.openxmlformats.org/markup-compatibility/2006" xmlns:w15="http://schemas.microsoft.com/office/word/2012/wordml" mc:Ignorable="w15">
-  <w15:commentEx w15:done="0" w15:paraId="4EF78ACA"/>
-</w15:commentsEx>
-</file>
-
-<file path=word/commentsExtensible.xml><?xml version="1.0" encoding="utf-8"?>
-<w16cex:commentsExtensible xmlns:w16="http://schemas.microsoft.com/office/word/2018/wordml" xmlns:w16cex="http://schemas.microsoft.com/office/word/2018/wordml/cex" xmlns:mc="http://schemas.openxmlformats.org/markup-compatibility/2006" mc:Ignorable="w16 w16cex">
-  <w16cex:commentExtensible w16cex:durableId="58D14929" w16cex:dateUtc="2025-01-25T21:22:14.64Z"/>
-</w16cex:commentsExtensible>
-</file>
-
-<file path=word/commentsIds.xml><?xml version="1.0" encoding="utf-8"?>
-<w16cid:commentsIds xmlns:mc="http://schemas.openxmlformats.org/markup-compatibility/2006" xmlns:w16cid="http://schemas.microsoft.com/office/word/2016/wordml/cid" mc:Ignorable="w16cid">
-  <w16cid:commentId w16cid:paraId="4EF78ACA" w16cid:durableId="58D14929"/>
-</w16cid:commentsIds>
 </file>
 
 <file path=word/numbering.xml><?xml version="1.0" encoding="utf-8"?>
@@ -1553,6 +1599,118 @@
     </w:lvl>
   </w:abstractNum>
   <w:abstractNum w:abstractNumId="2" w15:restartNumberingAfterBreak="0">
+    <w:nsid w:val="329D014F"/>
+    <w:multiLevelType w:val="hybridMultilevel"/>
+    <w:tmpl w:val="4A086A2A"/>
+    <w:lvl w:ilvl="0" w:tplc="92901ECE">
+      <w:numFmt w:val="bullet"/>
+      <w:lvlText w:val="-"/>
+      <w:lvlJc w:val="left"/>
+      <w:pPr>
+        <w:ind w:left="720" w:hanging="360"/>
+      </w:pPr>
+      <w:rPr>
+        <w:rFonts w:ascii="Calibri" w:eastAsiaTheme="minorHAnsi" w:hAnsi="Calibri" w:cs="Calibri" w:hint="default"/>
+      </w:rPr>
+    </w:lvl>
+    <w:lvl w:ilvl="1" w:tplc="0C0A0003" w:tentative="1">
+      <w:start w:val="1"/>
+      <w:numFmt w:val="bullet"/>
+      <w:lvlText w:val="o"/>
+      <w:lvlJc w:val="left"/>
+      <w:pPr>
+        <w:ind w:left="1440" w:hanging="360"/>
+      </w:pPr>
+      <w:rPr>
+        <w:rFonts w:ascii="Courier New" w:hAnsi="Courier New" w:cs="Courier New" w:hint="default"/>
+      </w:rPr>
+    </w:lvl>
+    <w:lvl w:ilvl="2" w:tplc="0C0A0005" w:tentative="1">
+      <w:start w:val="1"/>
+      <w:numFmt w:val="bullet"/>
+      <w:lvlText w:val=""/>
+      <w:lvlJc w:val="left"/>
+      <w:pPr>
+        <w:ind w:left="2160" w:hanging="360"/>
+      </w:pPr>
+      <w:rPr>
+        <w:rFonts w:ascii="Wingdings" w:hAnsi="Wingdings" w:hint="default"/>
+      </w:rPr>
+    </w:lvl>
+    <w:lvl w:ilvl="3" w:tplc="0C0A0001" w:tentative="1">
+      <w:start w:val="1"/>
+      <w:numFmt w:val="bullet"/>
+      <w:lvlText w:val=""/>
+      <w:lvlJc w:val="left"/>
+      <w:pPr>
+        <w:ind w:left="2880" w:hanging="360"/>
+      </w:pPr>
+      <w:rPr>
+        <w:rFonts w:ascii="Symbol" w:hAnsi="Symbol" w:hint="default"/>
+      </w:rPr>
+    </w:lvl>
+    <w:lvl w:ilvl="4" w:tplc="0C0A0003" w:tentative="1">
+      <w:start w:val="1"/>
+      <w:numFmt w:val="bullet"/>
+      <w:lvlText w:val="o"/>
+      <w:lvlJc w:val="left"/>
+      <w:pPr>
+        <w:ind w:left="3600" w:hanging="360"/>
+      </w:pPr>
+      <w:rPr>
+        <w:rFonts w:ascii="Courier New" w:hAnsi="Courier New" w:cs="Courier New" w:hint="default"/>
+      </w:rPr>
+    </w:lvl>
+    <w:lvl w:ilvl="5" w:tplc="0C0A0005" w:tentative="1">
+      <w:start w:val="1"/>
+      <w:numFmt w:val="bullet"/>
+      <w:lvlText w:val=""/>
+      <w:lvlJc w:val="left"/>
+      <w:pPr>
+        <w:ind w:left="4320" w:hanging="360"/>
+      </w:pPr>
+      <w:rPr>
+        <w:rFonts w:ascii="Wingdings" w:hAnsi="Wingdings" w:hint="default"/>
+      </w:rPr>
+    </w:lvl>
+    <w:lvl w:ilvl="6" w:tplc="0C0A0001" w:tentative="1">
+      <w:start w:val="1"/>
+      <w:numFmt w:val="bullet"/>
+      <w:lvlText w:val=""/>
+      <w:lvlJc w:val="left"/>
+      <w:pPr>
+        <w:ind w:left="5040" w:hanging="360"/>
+      </w:pPr>
+      <w:rPr>
+        <w:rFonts w:ascii="Symbol" w:hAnsi="Symbol" w:hint="default"/>
+      </w:rPr>
+    </w:lvl>
+    <w:lvl w:ilvl="7" w:tplc="0C0A0003" w:tentative="1">
+      <w:start w:val="1"/>
+      <w:numFmt w:val="bullet"/>
+      <w:lvlText w:val="o"/>
+      <w:lvlJc w:val="left"/>
+      <w:pPr>
+        <w:ind w:left="5760" w:hanging="360"/>
+      </w:pPr>
+      <w:rPr>
+        <w:rFonts w:ascii="Courier New" w:hAnsi="Courier New" w:cs="Courier New" w:hint="default"/>
+      </w:rPr>
+    </w:lvl>
+    <w:lvl w:ilvl="8" w:tplc="0C0A0005" w:tentative="1">
+      <w:start w:val="1"/>
+      <w:numFmt w:val="bullet"/>
+      <w:lvlText w:val=""/>
+      <w:lvlJc w:val="left"/>
+      <w:pPr>
+        <w:ind w:left="6480" w:hanging="360"/>
+      </w:pPr>
+      <w:rPr>
+        <w:rFonts w:ascii="Wingdings" w:hAnsi="Wingdings" w:hint="default"/>
+      </w:rPr>
+    </w:lvl>
+  </w:abstractNum>
+  <w:abstractNum w:abstractNumId="3" w15:restartNumberingAfterBreak="0">
     <w:nsid w:val="4CD4192F"/>
     <w:multiLevelType w:val="hybridMultilevel"/>
     <w:tmpl w:val="FF9EE804"/>
@@ -1641,7 +1799,7 @@
       </w:pPr>
     </w:lvl>
   </w:abstractNum>
-  <w:abstractNum w:abstractNumId="3" w15:restartNumberingAfterBreak="0">
+  <w:abstractNum w:abstractNumId="4" w15:restartNumberingAfterBreak="0">
     <w:nsid w:val="4E270270"/>
     <w:multiLevelType w:val="hybridMultilevel"/>
     <w:tmpl w:val="84AE6DE0"/>
@@ -1730,7 +1888,7 @@
       </w:pPr>
     </w:lvl>
   </w:abstractNum>
-  <w:abstractNum w:abstractNumId="4" w15:restartNumberingAfterBreak="0">
+  <w:abstractNum w:abstractNumId="5" w15:restartNumberingAfterBreak="0">
     <w:nsid w:val="526826B1"/>
     <w:multiLevelType w:val="hybridMultilevel"/>
     <w:tmpl w:val="DD4AEF2C"/>
@@ -1819,7 +1977,7 @@
       </w:pPr>
     </w:lvl>
   </w:abstractNum>
-  <w:abstractNum w:abstractNumId="5" w15:restartNumberingAfterBreak="0">
+  <w:abstractNum w:abstractNumId="6" w15:restartNumberingAfterBreak="0">
     <w:nsid w:val="56054F52"/>
     <w:multiLevelType w:val="hybridMultilevel"/>
     <w:tmpl w:val="C6542FCC"/>
@@ -1832,7 +1990,7 @@
         <w:ind w:left="1080" w:hanging="360"/>
       </w:pPr>
       <w:rPr>
-        <w:rFonts w:hint="default" w:ascii="Symbol" w:hAnsi="Symbol" w:eastAsiaTheme="minorHAnsi" w:cstheme="minorBidi"/>
+        <w:rFonts w:ascii="Symbol" w:eastAsiaTheme="minorHAnsi" w:hAnsi="Symbol" w:cstheme="minorBidi" w:hint="default"/>
       </w:rPr>
     </w:lvl>
     <w:lvl w:ilvl="1" w:tplc="0C0A0003" w:tentative="1">
@@ -1844,7 +2002,7 @@
         <w:ind w:left="1800" w:hanging="360"/>
       </w:pPr>
       <w:rPr>
-        <w:rFonts w:hint="default" w:ascii="Courier New" w:hAnsi="Courier New" w:cs="Courier New"/>
+        <w:rFonts w:ascii="Courier New" w:hAnsi="Courier New" w:cs="Courier New" w:hint="default"/>
       </w:rPr>
     </w:lvl>
     <w:lvl w:ilvl="2" w:tplc="0C0A0005" w:tentative="1">
@@ -1856,7 +2014,7 @@
         <w:ind w:left="2520" w:hanging="360"/>
       </w:pPr>
       <w:rPr>
-        <w:rFonts w:hint="default" w:ascii="Wingdings" w:hAnsi="Wingdings"/>
+        <w:rFonts w:ascii="Wingdings" w:hAnsi="Wingdings" w:hint="default"/>
       </w:rPr>
     </w:lvl>
     <w:lvl w:ilvl="3" w:tplc="0C0A0001" w:tentative="1">
@@ -1868,7 +2026,7 @@
         <w:ind w:left="3240" w:hanging="360"/>
       </w:pPr>
       <w:rPr>
-        <w:rFonts w:hint="default" w:ascii="Symbol" w:hAnsi="Symbol"/>
+        <w:rFonts w:ascii="Symbol" w:hAnsi="Symbol" w:hint="default"/>
       </w:rPr>
     </w:lvl>
     <w:lvl w:ilvl="4" w:tplc="0C0A0003" w:tentative="1">
@@ -1880,7 +2038,7 @@
         <w:ind w:left="3960" w:hanging="360"/>
       </w:pPr>
       <w:rPr>
-        <w:rFonts w:hint="default" w:ascii="Courier New" w:hAnsi="Courier New" w:cs="Courier New"/>
+        <w:rFonts w:ascii="Courier New" w:hAnsi="Courier New" w:cs="Courier New" w:hint="default"/>
       </w:rPr>
     </w:lvl>
     <w:lvl w:ilvl="5" w:tplc="0C0A0005" w:tentative="1">
@@ -1892,7 +2050,7 @@
         <w:ind w:left="4680" w:hanging="360"/>
       </w:pPr>
       <w:rPr>
-        <w:rFonts w:hint="default" w:ascii="Wingdings" w:hAnsi="Wingdings"/>
+        <w:rFonts w:ascii="Wingdings" w:hAnsi="Wingdings" w:hint="default"/>
       </w:rPr>
     </w:lvl>
     <w:lvl w:ilvl="6" w:tplc="0C0A0001" w:tentative="1">
@@ -1904,7 +2062,7 @@
         <w:ind w:left="5400" w:hanging="360"/>
       </w:pPr>
       <w:rPr>
-        <w:rFonts w:hint="default" w:ascii="Symbol" w:hAnsi="Symbol"/>
+        <w:rFonts w:ascii="Symbol" w:hAnsi="Symbol" w:hint="default"/>
       </w:rPr>
     </w:lvl>
     <w:lvl w:ilvl="7" w:tplc="0C0A0003" w:tentative="1">
@@ -1916,7 +2074,7 @@
         <w:ind w:left="6120" w:hanging="360"/>
       </w:pPr>
       <w:rPr>
-        <w:rFonts w:hint="default" w:ascii="Courier New" w:hAnsi="Courier New" w:cs="Courier New"/>
+        <w:rFonts w:ascii="Courier New" w:hAnsi="Courier New" w:cs="Courier New" w:hint="default"/>
       </w:rPr>
     </w:lvl>
     <w:lvl w:ilvl="8" w:tplc="0C0A0005" w:tentative="1">
@@ -1928,11 +2086,11 @@
         <w:ind w:left="6840" w:hanging="360"/>
       </w:pPr>
       <w:rPr>
-        <w:rFonts w:hint="default" w:ascii="Wingdings" w:hAnsi="Wingdings"/>
+        <w:rFonts w:ascii="Wingdings" w:hAnsi="Wingdings" w:hint="default"/>
       </w:rPr>
     </w:lvl>
   </w:abstractNum>
-  <w:abstractNum w:abstractNumId="6" w15:restartNumberingAfterBreak="0">
+  <w:abstractNum w:abstractNumId="7" w15:restartNumberingAfterBreak="0">
     <w:nsid w:val="5A1516B2"/>
     <w:multiLevelType w:val="hybridMultilevel"/>
     <w:tmpl w:val="249842F6"/>
@@ -2021,7 +2179,7 @@
       </w:pPr>
     </w:lvl>
   </w:abstractNum>
-  <w:abstractNum w:abstractNumId="7" w15:restartNumberingAfterBreak="0">
+  <w:abstractNum w:abstractNumId="8" w15:restartNumberingAfterBreak="0">
     <w:nsid w:val="5EC14EF6"/>
     <w:multiLevelType w:val="hybridMultilevel"/>
     <w:tmpl w:val="FFFFFFFF"/>
@@ -2072,7 +2230,7 @@
       <w:lvlJc w:val="left"/>
     </w:lvl>
   </w:abstractNum>
-  <w:abstractNum w:abstractNumId="8" w15:restartNumberingAfterBreak="0">
+  <w:abstractNum w:abstractNumId="9" w15:restartNumberingAfterBreak="0">
     <w:nsid w:val="66F5184C"/>
     <w:multiLevelType w:val="hybridMultilevel"/>
     <w:tmpl w:val="E1A2A268"/>
@@ -2085,7 +2243,7 @@
         <w:ind w:left="1776" w:hanging="360"/>
       </w:pPr>
       <w:rPr>
-        <w:rFonts w:hint="default" w:ascii="Calibri" w:hAnsi="Calibri" w:cs="Calibri" w:eastAsiaTheme="minorHAnsi"/>
+        <w:rFonts w:ascii="Calibri" w:eastAsiaTheme="minorHAnsi" w:hAnsi="Calibri" w:cs="Calibri" w:hint="default"/>
       </w:rPr>
     </w:lvl>
     <w:lvl w:ilvl="1" w:tplc="0C0A0003" w:tentative="1">
@@ -2097,7 +2255,7 @@
         <w:ind w:left="2496" w:hanging="360"/>
       </w:pPr>
       <w:rPr>
-        <w:rFonts w:hint="default" w:ascii="Courier New" w:hAnsi="Courier New" w:cs="Courier New"/>
+        <w:rFonts w:ascii="Courier New" w:hAnsi="Courier New" w:cs="Courier New" w:hint="default"/>
       </w:rPr>
     </w:lvl>
     <w:lvl w:ilvl="2" w:tplc="0C0A0005" w:tentative="1">
@@ -2109,7 +2267,7 @@
         <w:ind w:left="3216" w:hanging="360"/>
       </w:pPr>
       <w:rPr>
-        <w:rFonts w:hint="default" w:ascii="Wingdings" w:hAnsi="Wingdings"/>
+        <w:rFonts w:ascii="Wingdings" w:hAnsi="Wingdings" w:hint="default"/>
       </w:rPr>
     </w:lvl>
     <w:lvl w:ilvl="3" w:tplc="0C0A0001" w:tentative="1">
@@ -2121,7 +2279,7 @@
         <w:ind w:left="3936" w:hanging="360"/>
       </w:pPr>
       <w:rPr>
-        <w:rFonts w:hint="default" w:ascii="Symbol" w:hAnsi="Symbol"/>
+        <w:rFonts w:ascii="Symbol" w:hAnsi="Symbol" w:hint="default"/>
       </w:rPr>
     </w:lvl>
     <w:lvl w:ilvl="4" w:tplc="0C0A0003" w:tentative="1">
@@ -2133,7 +2291,7 @@
         <w:ind w:left="4656" w:hanging="360"/>
       </w:pPr>
       <w:rPr>
-        <w:rFonts w:hint="default" w:ascii="Courier New" w:hAnsi="Courier New" w:cs="Courier New"/>
+        <w:rFonts w:ascii="Courier New" w:hAnsi="Courier New" w:cs="Courier New" w:hint="default"/>
       </w:rPr>
     </w:lvl>
     <w:lvl w:ilvl="5" w:tplc="0C0A0005" w:tentative="1">
@@ -2145,7 +2303,7 @@
         <w:ind w:left="5376" w:hanging="360"/>
       </w:pPr>
       <w:rPr>
-        <w:rFonts w:hint="default" w:ascii="Wingdings" w:hAnsi="Wingdings"/>
+        <w:rFonts w:ascii="Wingdings" w:hAnsi="Wingdings" w:hint="default"/>
       </w:rPr>
     </w:lvl>
     <w:lvl w:ilvl="6" w:tplc="0C0A0001" w:tentative="1">
@@ -2157,7 +2315,7 @@
         <w:ind w:left="6096" w:hanging="360"/>
       </w:pPr>
       <w:rPr>
-        <w:rFonts w:hint="default" w:ascii="Symbol" w:hAnsi="Symbol"/>
+        <w:rFonts w:ascii="Symbol" w:hAnsi="Symbol" w:hint="default"/>
       </w:rPr>
     </w:lvl>
     <w:lvl w:ilvl="7" w:tplc="0C0A0003" w:tentative="1">
@@ -2169,7 +2327,7 @@
         <w:ind w:left="6816" w:hanging="360"/>
       </w:pPr>
       <w:rPr>
-        <w:rFonts w:hint="default" w:ascii="Courier New" w:hAnsi="Courier New" w:cs="Courier New"/>
+        <w:rFonts w:ascii="Courier New" w:hAnsi="Courier New" w:cs="Courier New" w:hint="default"/>
       </w:rPr>
     </w:lvl>
     <w:lvl w:ilvl="8" w:tplc="0C0A0005" w:tentative="1">
@@ -2181,11 +2339,11 @@
         <w:ind w:left="7536" w:hanging="360"/>
       </w:pPr>
       <w:rPr>
-        <w:rFonts w:hint="default" w:ascii="Wingdings" w:hAnsi="Wingdings"/>
+        <w:rFonts w:ascii="Wingdings" w:hAnsi="Wingdings" w:hint="default"/>
       </w:rPr>
     </w:lvl>
   </w:abstractNum>
-  <w:abstractNum w:abstractNumId="9" w15:restartNumberingAfterBreak="0">
+  <w:abstractNum w:abstractNumId="10" w15:restartNumberingAfterBreak="0">
     <w:nsid w:val="6EBF68EA"/>
     <w:multiLevelType w:val="hybridMultilevel"/>
     <w:tmpl w:val="CAA25198"/>
@@ -2198,7 +2356,7 @@
         <w:ind w:left="1080" w:hanging="360"/>
       </w:pPr>
       <w:rPr>
-        <w:rFonts w:hint="default" w:ascii="Calibri" w:hAnsi="Calibri" w:cs="Calibri" w:eastAsiaTheme="minorHAnsi"/>
+        <w:rFonts w:ascii="Calibri" w:eastAsiaTheme="minorHAnsi" w:hAnsi="Calibri" w:cs="Calibri" w:hint="default"/>
       </w:rPr>
     </w:lvl>
     <w:lvl w:ilvl="1" w:tplc="0C0A0003" w:tentative="1">
@@ -2210,7 +2368,7 @@
         <w:ind w:left="1800" w:hanging="360"/>
       </w:pPr>
       <w:rPr>
-        <w:rFonts w:hint="default" w:ascii="Courier New" w:hAnsi="Courier New" w:cs="Courier New"/>
+        <w:rFonts w:ascii="Courier New" w:hAnsi="Courier New" w:cs="Courier New" w:hint="default"/>
       </w:rPr>
     </w:lvl>
     <w:lvl w:ilvl="2" w:tplc="0C0A0005" w:tentative="1">
@@ -2222,7 +2380,7 @@
         <w:ind w:left="2520" w:hanging="360"/>
       </w:pPr>
       <w:rPr>
-        <w:rFonts w:hint="default" w:ascii="Wingdings" w:hAnsi="Wingdings"/>
+        <w:rFonts w:ascii="Wingdings" w:hAnsi="Wingdings" w:hint="default"/>
       </w:rPr>
     </w:lvl>
     <w:lvl w:ilvl="3" w:tplc="0C0A0001" w:tentative="1">
@@ -2234,7 +2392,7 @@
         <w:ind w:left="3240" w:hanging="360"/>
       </w:pPr>
       <w:rPr>
-        <w:rFonts w:hint="default" w:ascii="Symbol" w:hAnsi="Symbol"/>
+        <w:rFonts w:ascii="Symbol" w:hAnsi="Symbol" w:hint="default"/>
       </w:rPr>
     </w:lvl>
     <w:lvl w:ilvl="4" w:tplc="0C0A0003" w:tentative="1">
@@ -2246,7 +2404,7 @@
         <w:ind w:left="3960" w:hanging="360"/>
       </w:pPr>
       <w:rPr>
-        <w:rFonts w:hint="default" w:ascii="Courier New" w:hAnsi="Courier New" w:cs="Courier New"/>
+        <w:rFonts w:ascii="Courier New" w:hAnsi="Courier New" w:cs="Courier New" w:hint="default"/>
       </w:rPr>
     </w:lvl>
     <w:lvl w:ilvl="5" w:tplc="0C0A0005" w:tentative="1">
@@ -2258,7 +2416,7 @@
         <w:ind w:left="4680" w:hanging="360"/>
       </w:pPr>
       <w:rPr>
-        <w:rFonts w:hint="default" w:ascii="Wingdings" w:hAnsi="Wingdings"/>
+        <w:rFonts w:ascii="Wingdings" w:hAnsi="Wingdings" w:hint="default"/>
       </w:rPr>
     </w:lvl>
     <w:lvl w:ilvl="6" w:tplc="0C0A0001" w:tentative="1">
@@ -2270,7 +2428,7 @@
         <w:ind w:left="5400" w:hanging="360"/>
       </w:pPr>
       <w:rPr>
-        <w:rFonts w:hint="default" w:ascii="Symbol" w:hAnsi="Symbol"/>
+        <w:rFonts w:ascii="Symbol" w:hAnsi="Symbol" w:hint="default"/>
       </w:rPr>
     </w:lvl>
     <w:lvl w:ilvl="7" w:tplc="0C0A0003" w:tentative="1">
@@ -2282,7 +2440,7 @@
         <w:ind w:left="6120" w:hanging="360"/>
       </w:pPr>
       <w:rPr>
-        <w:rFonts w:hint="default" w:ascii="Courier New" w:hAnsi="Courier New" w:cs="Courier New"/>
+        <w:rFonts w:ascii="Courier New" w:hAnsi="Courier New" w:cs="Courier New" w:hint="default"/>
       </w:rPr>
     </w:lvl>
     <w:lvl w:ilvl="8" w:tplc="0C0A0005" w:tentative="1">
@@ -2294,18 +2452,18 @@
         <w:ind w:left="6840" w:hanging="360"/>
       </w:pPr>
       <w:rPr>
-        <w:rFonts w:hint="default" w:ascii="Wingdings" w:hAnsi="Wingdings"/>
+        <w:rFonts w:ascii="Wingdings" w:hAnsi="Wingdings" w:hint="default"/>
       </w:rPr>
     </w:lvl>
   </w:abstractNum>
   <w:num w:numId="1" w16cid:durableId="1420563531">
-    <w:abstractNumId w:val="4"/>
+    <w:abstractNumId w:val="5"/>
   </w:num>
   <w:num w:numId="2" w16cid:durableId="49425561">
-    <w:abstractNumId w:val="2"/>
+    <w:abstractNumId w:val="3"/>
   </w:num>
   <w:num w:numId="3" w16cid:durableId="601181726">
-    <w:abstractNumId w:val="6"/>
+    <w:abstractNumId w:val="7"/>
   </w:num>
   <w:num w:numId="4" w16cid:durableId="1143698480">
     <w:abstractNumId w:val="1"/>
@@ -2314,29 +2472,24 @@
     <w:abstractNumId w:val="0"/>
   </w:num>
   <w:num w:numId="6" w16cid:durableId="962812536">
+    <w:abstractNumId w:val="10"/>
+  </w:num>
+  <w:num w:numId="7" w16cid:durableId="1408382630">
+    <w:abstractNumId w:val="6"/>
+  </w:num>
+  <w:num w:numId="8" w16cid:durableId="546457066">
+    <w:abstractNumId w:val="8"/>
+  </w:num>
+  <w:num w:numId="9" w16cid:durableId="1776056734">
+    <w:abstractNumId w:val="4"/>
+  </w:num>
+  <w:num w:numId="10" w16cid:durableId="794181031">
     <w:abstractNumId w:val="9"/>
   </w:num>
-  <w:num w:numId="7" w16cid:durableId="1408382630">
-    <w:abstractNumId w:val="5"/>
-  </w:num>
-  <w:num w:numId="8" w16cid:durableId="546457066">
-    <w:abstractNumId w:val="7"/>
-  </w:num>
-  <w:num w:numId="9" w16cid:durableId="1776056734">
-    <w:abstractNumId w:val="3"/>
-  </w:num>
-  <w:num w:numId="10" w16cid:durableId="794181031">
-    <w:abstractNumId w:val="8"/>
+  <w:num w:numId="11" w16cid:durableId="1513648720">
+    <w:abstractNumId w:val="2"/>
   </w:num>
 </w:numbering>
-</file>
-
-<file path=word/people.xml><?xml version="1.0" encoding="utf-8"?>
-<w15:people xmlns:mc="http://schemas.openxmlformats.org/markup-compatibility/2006" xmlns:w15="http://schemas.microsoft.com/office/word/2012/wordml" mc:Ignorable="w15">
-  <w15:person w15:author="Pedro Alvez">
-    <w15:presenceInfo w15:providerId="AD" w15:userId="S::palvez@student.inesdi.com::c0b8c4e5-1ccd-4cad-bdb4-5b88ef306e5a"/>
-  </w15:person>
-</w15:people>
 </file>
 
 <file path=word/styles.xml><?xml version="1.0" encoding="utf-8"?>
@@ -2344,7 +2497,7 @@
   <w:docDefaults>
     <w:rPrDefault>
       <w:rPr>
-        <w:rFonts w:asciiTheme="minorHAnsi" w:hAnsiTheme="minorHAnsi" w:eastAsiaTheme="minorHAnsi" w:cstheme="minorBidi"/>
+        <w:rFonts w:asciiTheme="minorHAnsi" w:eastAsiaTheme="minorHAnsi" w:hAnsiTheme="minorHAnsi" w:cstheme="minorBidi"/>
         <w:kern w:val="2"/>
         <w:sz w:val="22"/>
         <w:szCs w:val="22"/>
@@ -2361,14 +2514,14 @@
   <w:latentStyles w:defLockedState="0" w:defUIPriority="99" w:defSemiHidden="0" w:defUnhideWhenUsed="0" w:defQFormat="0" w:count="376">
     <w:lsdException w:name="Normal" w:uiPriority="0" w:qFormat="1"/>
     <w:lsdException w:name="heading 1" w:uiPriority="9" w:qFormat="1"/>
-    <w:lsdException w:name="heading 2" w:uiPriority="9" w:semiHidden="1" w:unhideWhenUsed="1" w:qFormat="1"/>
-    <w:lsdException w:name="heading 3" w:uiPriority="9" w:semiHidden="1" w:unhideWhenUsed="1" w:qFormat="1"/>
-    <w:lsdException w:name="heading 4" w:uiPriority="9" w:semiHidden="1" w:unhideWhenUsed="1" w:qFormat="1"/>
-    <w:lsdException w:name="heading 5" w:uiPriority="9" w:semiHidden="1" w:unhideWhenUsed="1" w:qFormat="1"/>
-    <w:lsdException w:name="heading 6" w:uiPriority="9" w:semiHidden="1" w:unhideWhenUsed="1" w:qFormat="1"/>
-    <w:lsdException w:name="heading 7" w:uiPriority="9" w:semiHidden="1" w:unhideWhenUsed="1" w:qFormat="1"/>
-    <w:lsdException w:name="heading 8" w:uiPriority="9" w:semiHidden="1" w:unhideWhenUsed="1" w:qFormat="1"/>
-    <w:lsdException w:name="heading 9" w:uiPriority="9" w:semiHidden="1" w:unhideWhenUsed="1" w:qFormat="1"/>
+    <w:lsdException w:name="heading 2" w:semiHidden="1" w:uiPriority="9" w:unhideWhenUsed="1" w:qFormat="1"/>
+    <w:lsdException w:name="heading 3" w:semiHidden="1" w:uiPriority="9" w:unhideWhenUsed="1" w:qFormat="1"/>
+    <w:lsdException w:name="heading 4" w:semiHidden="1" w:uiPriority="9" w:unhideWhenUsed="1" w:qFormat="1"/>
+    <w:lsdException w:name="heading 5" w:semiHidden="1" w:uiPriority="9" w:unhideWhenUsed="1" w:qFormat="1"/>
+    <w:lsdException w:name="heading 6" w:semiHidden="1" w:uiPriority="9" w:unhideWhenUsed="1" w:qFormat="1"/>
+    <w:lsdException w:name="heading 7" w:semiHidden="1" w:uiPriority="9" w:unhideWhenUsed="1" w:qFormat="1"/>
+    <w:lsdException w:name="heading 8" w:semiHidden="1" w:uiPriority="9" w:unhideWhenUsed="1" w:qFormat="1"/>
+    <w:lsdException w:name="heading 9" w:semiHidden="1" w:uiPriority="9" w:unhideWhenUsed="1" w:qFormat="1"/>
     <w:lsdException w:name="index 1" w:semiHidden="1" w:unhideWhenUsed="1"/>
     <w:lsdException w:name="index 2" w:semiHidden="1" w:unhideWhenUsed="1"/>
     <w:lsdException w:name="index 3" w:semiHidden="1" w:unhideWhenUsed="1"/>
@@ -2378,22 +2531,22 @@
     <w:lsdException w:name="index 7" w:semiHidden="1" w:unhideWhenUsed="1"/>
     <w:lsdException w:name="index 8" w:semiHidden="1" w:unhideWhenUsed="1"/>
     <w:lsdException w:name="index 9" w:semiHidden="1" w:unhideWhenUsed="1"/>
-    <w:lsdException w:name="toc 1" w:uiPriority="39" w:semiHidden="1" w:unhideWhenUsed="1"/>
-    <w:lsdException w:name="toc 2" w:uiPriority="39" w:semiHidden="1" w:unhideWhenUsed="1"/>
-    <w:lsdException w:name="toc 3" w:uiPriority="39" w:semiHidden="1" w:unhideWhenUsed="1"/>
-    <w:lsdException w:name="toc 4" w:uiPriority="39" w:semiHidden="1" w:unhideWhenUsed="1"/>
-    <w:lsdException w:name="toc 5" w:uiPriority="39" w:semiHidden="1" w:unhideWhenUsed="1"/>
-    <w:lsdException w:name="toc 6" w:uiPriority="39" w:semiHidden="1" w:unhideWhenUsed="1"/>
-    <w:lsdException w:name="toc 7" w:uiPriority="39" w:semiHidden="1" w:unhideWhenUsed="1"/>
-    <w:lsdException w:name="toc 8" w:uiPriority="39" w:semiHidden="1" w:unhideWhenUsed="1"/>
-    <w:lsdException w:name="toc 9" w:uiPriority="39" w:semiHidden="1" w:unhideWhenUsed="1"/>
+    <w:lsdException w:name="toc 1" w:semiHidden="1" w:uiPriority="39" w:unhideWhenUsed="1"/>
+    <w:lsdException w:name="toc 2" w:semiHidden="1" w:uiPriority="39" w:unhideWhenUsed="1"/>
+    <w:lsdException w:name="toc 3" w:semiHidden="1" w:uiPriority="39" w:unhideWhenUsed="1"/>
+    <w:lsdException w:name="toc 4" w:semiHidden="1" w:uiPriority="39" w:unhideWhenUsed="1"/>
+    <w:lsdException w:name="toc 5" w:semiHidden="1" w:uiPriority="39" w:unhideWhenUsed="1"/>
+    <w:lsdException w:name="toc 6" w:semiHidden="1" w:uiPriority="39" w:unhideWhenUsed="1"/>
+    <w:lsdException w:name="toc 7" w:semiHidden="1" w:uiPriority="39" w:unhideWhenUsed="1"/>
+    <w:lsdException w:name="toc 8" w:semiHidden="1" w:uiPriority="39" w:unhideWhenUsed="1"/>
+    <w:lsdException w:name="toc 9" w:semiHidden="1" w:uiPriority="39" w:unhideWhenUsed="1"/>
     <w:lsdException w:name="Normal Indent" w:semiHidden="1" w:unhideWhenUsed="1"/>
     <w:lsdException w:name="footnote text" w:semiHidden="1" w:unhideWhenUsed="1"/>
     <w:lsdException w:name="annotation text" w:semiHidden="1" w:unhideWhenUsed="1"/>
     <w:lsdException w:name="header" w:semiHidden="1" w:unhideWhenUsed="1"/>
     <w:lsdException w:name="footer" w:semiHidden="1" w:unhideWhenUsed="1"/>
     <w:lsdException w:name="index heading" w:semiHidden="1" w:unhideWhenUsed="1"/>
-    <w:lsdException w:name="caption" w:uiPriority="35" w:semiHidden="1" w:unhideWhenUsed="1" w:qFormat="1"/>
+    <w:lsdException w:name="caption" w:semiHidden="1" w:uiPriority="35" w:unhideWhenUsed="1" w:qFormat="1"/>
     <w:lsdException w:name="table of figures" w:semiHidden="1" w:unhideWhenUsed="1"/>
     <w:lsdException w:name="envelope address" w:semiHidden="1" w:unhideWhenUsed="1"/>
     <w:lsdException w:name="envelope return" w:semiHidden="1" w:unhideWhenUsed="1"/>
@@ -2424,7 +2577,7 @@
     <w:lsdException w:name="Title" w:uiPriority="10" w:qFormat="1"/>
     <w:lsdException w:name="Closing" w:semiHidden="1" w:unhideWhenUsed="1"/>
     <w:lsdException w:name="Signature" w:semiHidden="1" w:unhideWhenUsed="1"/>
-    <w:lsdException w:name="Default Paragraph Font" w:uiPriority="1" w:semiHidden="1" w:unhideWhenUsed="1"/>
+    <w:lsdException w:name="Default Paragraph Font" w:semiHidden="1" w:uiPriority="1" w:unhideWhenUsed="1"/>
     <w:lsdException w:name="Body Text" w:semiHidden="1" w:unhideWhenUsed="1"/>
     <w:lsdException w:name="Body Text Indent" w:semiHidden="1" w:unhideWhenUsed="1"/>
     <w:lsdException w:name="List Continue" w:semiHidden="1" w:unhideWhenUsed="1"/>
@@ -2624,8 +2777,8 @@
     <w:lsdException w:name="Subtle Reference" w:uiPriority="31" w:qFormat="1"/>
     <w:lsdException w:name="Intense Reference" w:uiPriority="32" w:qFormat="1"/>
     <w:lsdException w:name="Book Title" w:uiPriority="33" w:qFormat="1"/>
-    <w:lsdException w:name="Bibliography" w:uiPriority="37" w:semiHidden="1" w:unhideWhenUsed="1"/>
-    <w:lsdException w:name="TOC Heading" w:uiPriority="39" w:semiHidden="1" w:unhideWhenUsed="1" w:qFormat="1"/>
+    <w:lsdException w:name="Bibliography" w:semiHidden="1" w:uiPriority="37" w:unhideWhenUsed="1"/>
+    <w:lsdException w:name="TOC Heading" w:semiHidden="1" w:uiPriority="39" w:unhideWhenUsed="1" w:qFormat="1"/>
     <w:lsdException w:name="Plain Table 1" w:uiPriority="41"/>
     <w:lsdException w:name="Plain Table 2" w:uiPriority="42"/>
     <w:lsdException w:name="Plain Table 3" w:uiPriority="43"/>
@@ -2736,16 +2889,17 @@
     <w:lsdException w:name="Unresolved Mention" w:semiHidden="1" w:unhideWhenUsed="1"/>
     <w:lsdException w:name="Smart Link" w:semiHidden="1" w:unhideWhenUsed="1"/>
   </w:latentStyles>
-  <w:style w:type="paragraph" w:styleId="Normal" w:default="1">
+  <w:style w:type="paragraph" w:default="1" w:styleId="Normal">
     <w:name w:val="Normal"/>
     <w:qFormat/>
   </w:style>
-  <w:style w:type="character" w:styleId="Fuentedeprrafopredeter" w:default="1">
+  <w:style w:type="character" w:default="1" w:styleId="Fuentedeprrafopredeter">
     <w:name w:val="Default Paragraph Font"/>
     <w:uiPriority w:val="1"/>
+    <w:semiHidden/>
     <w:unhideWhenUsed/>
   </w:style>
-  <w:style w:type="table" w:styleId="Tablanormal" w:default="1">
+  <w:style w:type="table" w:default="1" w:styleId="Tablanormal">
     <w:name w:val="Normal Table"/>
     <w:uiPriority w:val="99"/>
     <w:semiHidden/>
@@ -2760,7 +2914,7 @@
       </w:tblCellMar>
     </w:tblPr>
   </w:style>
-  <w:style w:type="numbering" w:styleId="Sinlista" w:default="1">
+  <w:style w:type="numbering" w:default="1" w:styleId="Sinlista">
     <w:name w:val="No List"/>
     <w:uiPriority w:val="99"/>
     <w:semiHidden/>
@@ -2777,7 +2931,7 @@
       <w:contextualSpacing/>
     </w:pPr>
   </w:style>
-  <w:style w:type="paragraph" w:styleId="Default" w:customStyle="1">
+  <w:style w:type="paragraph" w:customStyle="1" w:styleId="Default">
     <w:name w:val="Default"/>
     <w:rsid w:val="00A27CF2"/>
     <w:pPr>
@@ -3306,13 +3460,13 @@
 </file>
 
 <file path=customXml/itemProps1.xml><?xml version="1.0" encoding="utf-8"?>
-<ds:datastoreItem xmlns:ds="http://schemas.openxmlformats.org/officeDocument/2006/customXml" ds:itemID="{BC843AD6-4315-4356-A528-988F6F5DB262}"/>
+<ds:datastoreItem xmlns:ds="http://schemas.openxmlformats.org/officeDocument/2006/customXml" ds:itemID="{29CE2CFC-7D8C-4920-AF42-FFDA4E5F6A97}"/>
 </file>
 
 <file path=customXml/itemProps2.xml><?xml version="1.0" encoding="utf-8"?>
-<ds:datastoreItem xmlns:ds="http://schemas.openxmlformats.org/officeDocument/2006/customXml" ds:itemID="{89A6BAAA-E910-47CE-9857-5236EE64ABC1}"/>
+<ds:datastoreItem xmlns:ds="http://schemas.openxmlformats.org/officeDocument/2006/customXml" ds:itemID="{FB26DF67-EEA9-44CD-95A7-F5D3DA6101DD}"/>
 </file>
 
 <file path=customXml/itemProps3.xml><?xml version="1.0" encoding="utf-8"?>
-<ds:datastoreItem xmlns:ds="http://schemas.openxmlformats.org/officeDocument/2006/customXml" ds:itemID="{F2B4482B-8FB6-48BA-A0BB-A5E5A9EF1609}"/>
+<ds:datastoreItem xmlns:ds="http://schemas.openxmlformats.org/officeDocument/2006/customXml" ds:itemID="{600A2331-77AA-4BB2-9CED-2C50ADC04B91}"/>
 </file>
</xml_diff>